<commit_message>
Updated task breakdown and Sprint 4 open issues file
</commit_message>
<xml_diff>
--- a/Sprint3/Sprint4_Plan_OpenIssues.docx
+++ b/Sprint3/Sprint4_Plan_OpenIssues.docx
@@ -1,6 +1,6 @@
 
 <file path=word/document.xml><?xml version="1.0" encoding="utf-8"?>
-<w:document xmlns:wpc="http://schemas.microsoft.com/office/word/2010/wordprocessingCanvas" xmlns:cx="http://schemas.microsoft.com/office/drawing/2014/chartex" xmlns:cx1="http://schemas.microsoft.com/office/drawing/2015/9/8/chartex" xmlns:cx2="http://schemas.microsoft.com/office/drawing/2015/10/21/chartex" xmlns:cx3="http://schemas.microsoft.com/office/drawing/2016/5/9/chartex" xmlns:cx4="http://schemas.microsoft.com/office/drawing/2016/5/10/chartex" xmlns:cx5="http://schemas.microsoft.com/office/drawing/2016/5/11/chartex" xmlns:cx6="http://schemas.microsoft.com/office/drawing/2016/5/12/chartex" xmlns:cx7="http://schemas.microsoft.com/office/drawing/2016/5/13/chartex" xmlns:cx8="http://schemas.microsoft.com/office/drawing/2016/5/14/chartex" xmlns:mc="http://schemas.openxmlformats.org/markup-compatibility/2006" xmlns:aink="http://schemas.microsoft.com/office/drawing/2016/ink" xmlns:am3d="http://schemas.microsoft.com/office/drawing/2017/model3d" xmlns:o="urn:schemas-microsoft-com:office:office" xmlns:oel="http://schemas.microsoft.com/office/2019/extlst" xmlns:r="http://schemas.openxmlformats.org/officeDocument/2006/relationships" xmlns:m="http://schemas.openxmlformats.org/officeDocument/2006/math" xmlns:v="urn:schemas-microsoft-com:vml" xmlns:wp14="http://schemas.microsoft.com/office/word/2010/wordprocessingDrawing" xmlns:wp="http://schemas.openxmlformats.org/drawingml/2006/wordprocessingDrawing" xmlns:w10="urn:schemas-microsoft-com:office:word" xmlns:w="http://schemas.openxmlformats.org/wordprocessingml/2006/main" xmlns:w14="http://schemas.microsoft.com/office/word/2010/wordml" xmlns:w15="http://schemas.microsoft.com/office/word/2012/wordml" xmlns:w16cex="http://schemas.microsoft.com/office/word/2018/wordml/cex" xmlns:w16cid="http://schemas.microsoft.com/office/word/2016/wordml/cid" xmlns:w16="http://schemas.microsoft.com/office/word/2018/wordml" xmlns:w16sdtdh="http://schemas.microsoft.com/office/word/2020/wordml/sdtdatahash" xmlns:w16se="http://schemas.microsoft.com/office/word/2015/wordml/symex" xmlns:wpg="http://schemas.microsoft.com/office/word/2010/wordprocessingGroup" xmlns:wpi="http://schemas.microsoft.com/office/word/2010/wordprocessingInk" xmlns:wne="http://schemas.microsoft.com/office/word/2006/wordml" xmlns:wps="http://schemas.microsoft.com/office/word/2010/wordprocessingShape" mc:Ignorable="w14 w15 w16se w16cid w16 w16cex w16sdtdh wp14">
+<w:document xmlns:wpc="http://schemas.microsoft.com/office/word/2010/wordprocessingCanvas" xmlns:mc="http://schemas.openxmlformats.org/markup-compatibility/2006" xmlns:o="urn:schemas-microsoft-com:office:office" xmlns:r="http://schemas.openxmlformats.org/officeDocument/2006/relationships" xmlns:m="http://schemas.openxmlformats.org/officeDocument/2006/math" xmlns:v="urn:schemas-microsoft-com:vml" xmlns:wp14="http://schemas.microsoft.com/office/word/2010/wordprocessingDrawing" xmlns:wp="http://schemas.openxmlformats.org/drawingml/2006/wordprocessingDrawing" xmlns:w10="urn:schemas-microsoft-com:office:word" xmlns:w="http://schemas.openxmlformats.org/wordprocessingml/2006/main" xmlns:w14="http://schemas.microsoft.com/office/word/2010/wordml" xmlns:w15="http://schemas.microsoft.com/office/word/2012/wordml" xmlns:wpg="http://schemas.microsoft.com/office/word/2010/wordprocessingGroup" xmlns:wpi="http://schemas.microsoft.com/office/word/2010/wordprocessingInk" xmlns:wne="http://schemas.microsoft.com/office/word/2006/wordml" xmlns:wps="http://schemas.microsoft.com/office/word/2010/wordprocessingShape" mc:Ignorable="w14 w15 wp14">
   <w:body>
     <w:p>
       <w:pPr>
@@ -58,7 +58,16 @@
                 <w:sz w:val="32"/>
                 <w:szCs w:val="32"/>
               </w:rPr>
-              <w:t>: Upload Documents</w:t>
+              <w:t xml:space="preserve">: </w:t>
+            </w:r>
+            <w:r>
+              <w:rPr>
+                <w:b/>
+                <w:bCs/>
+                <w:sz w:val="32"/>
+                <w:szCs w:val="32"/>
+              </w:rPr>
+              <w:t>Reliable Test Environment</w:t>
             </w:r>
           </w:p>
         </w:tc>
@@ -124,7 +133,16 @@
                 <w:sz w:val="32"/>
                 <w:szCs w:val="32"/>
               </w:rPr>
-              <w:t>Story Points:  5</w:t>
+              <w:t xml:space="preserve">Story Points:  </w:t>
+            </w:r>
+            <w:r>
+              <w:rPr>
+                <w:b/>
+                <w:bCs/>
+                <w:sz w:val="32"/>
+                <w:szCs w:val="32"/>
+              </w:rPr>
+              <w:t>3</w:t>
             </w:r>
           </w:p>
         </w:tc>
@@ -141,31 +159,107 @@
           <w:p>
             <w:pPr>
               <w:rPr>
-                <w:b/>
-                <w:bCs/>
-                <w:sz w:val="32"/>
-                <w:szCs w:val="32"/>
-              </w:rPr>
-            </w:pPr>
-            <w:r>
-              <w:rPr>
-                <w:b/>
-                <w:bCs/>
-                <w:sz w:val="32"/>
-                <w:szCs w:val="32"/>
-              </w:rPr>
-              <w:t xml:space="preserve">User Story: </w:t>
-            </w:r>
-          </w:p>
-          <w:p>
-            <w:pPr>
-              <w:rPr>
-                <w:b/>
-                <w:bCs/>
-                <w:sz w:val="32"/>
-                <w:szCs w:val="32"/>
-              </w:rPr>
-            </w:pPr>
+                <w:sz w:val="32"/>
+                <w:szCs w:val="32"/>
+              </w:rPr>
+            </w:pPr>
+            <w:r>
+              <w:rPr>
+                <w:b/>
+                <w:bCs/>
+                <w:sz w:val="32"/>
+                <w:szCs w:val="32"/>
+              </w:rPr>
+              <w:t>User Story:</w:t>
+            </w:r>
+            <w:r>
+              <w:rPr>
+                <w:sz w:val="32"/>
+                <w:szCs w:val="32"/>
+              </w:rPr>
+              <w:t xml:space="preserve"> </w:t>
+            </w:r>
+          </w:p>
+          <w:p>
+            <w:pPr>
+              <w:rPr>
+                <w:sz w:val="28"/>
+              </w:rPr>
+            </w:pPr>
+            <w:r>
+              <w:rPr>
+                <w:b/>
+                <w:bCs/>
+                <w:sz w:val="28"/>
+              </w:rPr>
+              <w:t>As</w:t>
+            </w:r>
+            <w:r>
+              <w:rPr>
+                <w:sz w:val="28"/>
+              </w:rPr>
+              <w:t xml:space="preserve"> a software development team member, </w:t>
+            </w:r>
+          </w:p>
+          <w:p>
+            <w:pPr>
+              <w:rPr>
+                <w:sz w:val="28"/>
+              </w:rPr>
+            </w:pPr>
+            <w:r>
+              <w:rPr>
+                <w:b/>
+                <w:bCs/>
+                <w:sz w:val="28"/>
+              </w:rPr>
+              <w:t>I want</w:t>
+            </w:r>
+            <w:r>
+              <w:rPr>
+                <w:sz w:val="28"/>
+              </w:rPr>
+              <w:t xml:space="preserve"> to set up a reliable tes</w:t>
+            </w:r>
+            <w:r>
+              <w:rPr>
+                <w:sz w:val="28"/>
+              </w:rPr>
+              <w:t>t environment for our software,</w:t>
+            </w:r>
+          </w:p>
+          <w:p>
+            <w:pPr>
+              <w:rPr>
+                <w:b/>
+                <w:bCs/>
+                <w:sz w:val="32"/>
+                <w:szCs w:val="32"/>
+              </w:rPr>
+            </w:pPr>
+            <w:r>
+              <w:rPr>
+                <w:b/>
+                <w:bCs/>
+                <w:sz w:val="28"/>
+              </w:rPr>
+              <w:t xml:space="preserve">So that I can </w:t>
+            </w:r>
+            <w:r>
+              <w:rPr>
+                <w:sz w:val="28"/>
+              </w:rPr>
+              <w:t>ensure thorough testing, and overall software quality.</w:t>
+            </w:r>
+            <w:r>
+              <w:rPr>
+                <w:b/>
+                <w:bCs/>
+                <w:sz w:val="32"/>
+                <w:szCs w:val="32"/>
+              </w:rPr>
+              <w:tab/>
+            </w:r>
           </w:p>
         </w:tc>
       </w:tr>
@@ -218,28 +312,21 @@
               </w:rPr>
               <w:t xml:space="preserve">Given that </w:t>
             </w:r>
-          </w:p>
-          <w:p>
-            <w:pPr>
-              <w:autoSpaceDE w:val="0"/>
-              <w:autoSpaceDN w:val="0"/>
-              <w:adjustRightInd w:val="0"/>
-              <w:rPr>
-                <w:rFonts w:ascii="Arial" w:hAnsi="Arial" w:cs="Arial"/>
+            <w:r>
+              <w:rPr>
+                <w:rFonts w:cstheme="minorHAnsi"/>
                 <w:color w:val="000000"/>
-                <w:sz w:val="24"/>
-                <w:szCs w:val="24"/>
-              </w:rPr>
-            </w:pPr>
+                <w:sz w:val="28"/>
+              </w:rPr>
+              <w:t>when I am setting up a test environment</w:t>
+            </w:r>
             <w:r>
               <w:rPr>
                 <w:rFonts w:cstheme="minorHAnsi"/>
-                <w:b/>
-                <w:bCs/>
                 <w:color w:val="000000"/>
                 <w:sz w:val="28"/>
               </w:rPr>
-              <w:t xml:space="preserve">When </w:t>
+              <w:t>,</w:t>
             </w:r>
           </w:p>
           <w:p>
@@ -260,6 +347,14 @@
                 <w:sz w:val="28"/>
               </w:rPr>
               <w:t xml:space="preserve">Then </w:t>
+            </w:r>
+            <w:r>
+              <w:rPr>
+                <w:rFonts w:cstheme="minorHAnsi"/>
+                <w:color w:val="000000"/>
+                <w:sz w:val="28"/>
+              </w:rPr>
+              <w:t>I can ensure that the test environment supports running automated test scripts for continuous integration and regression testing.</w:t>
             </w:r>
           </w:p>
         </w:tc>
@@ -311,7 +406,16 @@
                 <w:sz w:val="32"/>
                 <w:szCs w:val="32"/>
               </w:rPr>
-              <w:t>Title: Tracking</w:t>
+              <w:t xml:space="preserve">Title: </w:t>
+            </w:r>
+            <w:r>
+              <w:rPr>
+                <w:b/>
+                <w:bCs/>
+                <w:sz w:val="32"/>
+                <w:szCs w:val="32"/>
+              </w:rPr>
+              <w:t>Further Enhancement</w:t>
             </w:r>
           </w:p>
         </w:tc>
@@ -359,7 +463,16 @@
                 <w:sz w:val="32"/>
                 <w:szCs w:val="32"/>
               </w:rPr>
-              <w:t>Story Points:  5</w:t>
+              <w:t xml:space="preserve">Story Points:  </w:t>
+            </w:r>
+            <w:r>
+              <w:rPr>
+                <w:b/>
+                <w:bCs/>
+                <w:sz w:val="32"/>
+                <w:szCs w:val="32"/>
+              </w:rPr>
+              <w:t>2</w:t>
             </w:r>
           </w:p>
         </w:tc>
@@ -397,10 +510,77 @@
               <w:rPr>
                 <w:b/>
                 <w:bCs/>
-                <w:sz w:val="32"/>
-                <w:szCs w:val="32"/>
-              </w:rPr>
-            </w:pPr>
+                <w:sz w:val="28"/>
+              </w:rPr>
+            </w:pPr>
+            <w:r>
+              <w:rPr>
+                <w:b/>
+                <w:bCs/>
+                <w:sz w:val="28"/>
+              </w:rPr>
+              <w:t xml:space="preserve">As </w:t>
+            </w:r>
+            <w:r>
+              <w:rPr>
+                <w:sz w:val="28"/>
+              </w:rPr>
+              <w:t>a team member,</w:t>
+            </w:r>
+            <w:r>
+              <w:rPr>
+                <w:b/>
+                <w:bCs/>
+                <w:sz w:val="28"/>
+              </w:rPr>
+              <w:t xml:space="preserve"> </w:t>
+            </w:r>
+          </w:p>
+          <w:p>
+            <w:pPr>
+              <w:rPr>
+                <w:b/>
+                <w:bCs/>
+                <w:sz w:val="28"/>
+              </w:rPr>
+            </w:pPr>
+            <w:r>
+              <w:rPr>
+                <w:b/>
+                <w:bCs/>
+                <w:sz w:val="28"/>
+              </w:rPr>
+              <w:t xml:space="preserve">I want </w:t>
+            </w:r>
+            <w:r>
+              <w:rPr>
+                <w:sz w:val="28"/>
+              </w:rPr>
+              <w:t>to enhance the UI design,</w:t>
+            </w:r>
+          </w:p>
+          <w:p>
+            <w:pPr>
+              <w:rPr>
+                <w:sz w:val="28"/>
+              </w:rPr>
+            </w:pPr>
+            <w:r>
+              <w:rPr>
+                <w:b/>
+                <w:bCs/>
+                <w:sz w:val="28"/>
+              </w:rPr>
+              <w:t xml:space="preserve">So that I can </w:t>
+            </w:r>
+            <w:r>
+              <w:rPr>
+                <w:sz w:val="28"/>
+              </w:rPr>
+              <w:t>ensure to have a visually appealing and modern design, creating an engaging and user-friendly experience during my job search</w:t>
+            </w:r>
+            <w:bookmarkStart w:id="0" w:name="_GoBack"/>
+            <w:bookmarkEnd w:id="0"/>
           </w:p>
         </w:tc>
       </w:tr>
@@ -453,28 +633,21 @@
               </w:rPr>
               <w:t xml:space="preserve">Given that </w:t>
             </w:r>
-          </w:p>
-          <w:p>
-            <w:pPr>
-              <w:autoSpaceDE w:val="0"/>
-              <w:autoSpaceDN w:val="0"/>
-              <w:adjustRightInd w:val="0"/>
-              <w:rPr>
-                <w:rFonts w:ascii="Arial" w:hAnsi="Arial" w:cs="Arial"/>
+            <w:r>
+              <w:rPr>
+                <w:rFonts w:cstheme="minorHAnsi"/>
                 <w:color w:val="000000"/>
-                <w:sz w:val="24"/>
-                <w:szCs w:val="24"/>
-              </w:rPr>
-            </w:pPr>
+                <w:sz w:val="28"/>
+              </w:rPr>
+              <w:t xml:space="preserve">when I’ll </w:t>
+            </w:r>
             <w:r>
               <w:rPr>
                 <w:rFonts w:cstheme="minorHAnsi"/>
-                <w:b/>
-                <w:bCs/>
                 <w:color w:val="000000"/>
                 <w:sz w:val="28"/>
               </w:rPr>
-              <w:t xml:space="preserve">When </w:t>
+              <w:t>discuss with my team,</w:t>
             </w:r>
           </w:p>
           <w:p>
@@ -495,6 +668,40 @@
                 <w:sz w:val="28"/>
               </w:rPr>
               <w:t xml:space="preserve">Then </w:t>
+            </w:r>
+            <w:r>
+              <w:rPr>
+                <w:rFonts w:cstheme="minorHAnsi"/>
+                <w:color w:val="000000"/>
+                <w:sz w:val="28"/>
+              </w:rPr>
+              <w:t xml:space="preserve">I can </w:t>
+            </w:r>
+            <w:r>
+              <w:rPr>
+                <w:rFonts w:cstheme="minorHAnsi"/>
+                <w:color w:val="000000"/>
+                <w:sz w:val="28"/>
+              </w:rPr>
+              <w:t>c</w:t>
+            </w:r>
+            <w:r>
+              <w:rPr>
+                <w:rFonts w:cstheme="minorHAnsi"/>
+                <w:color w:val="000000"/>
+                <w:sz w:val="28"/>
+              </w:rPr>
+              <w:t>onduct a thorough user interface (UI) and user experience (UX) analysis to identify areas for design improvement</w:t>
+            </w:r>
+            <w:r>
+              <w:rPr>
+                <w:rFonts w:cstheme="minorHAnsi"/>
+                <w:b/>
+                <w:bCs/>
+                <w:color w:val="000000"/>
+                <w:sz w:val="28"/>
+              </w:rPr>
+              <w:t>.</w:t>
             </w:r>
           </w:p>
         </w:tc>
@@ -560,261 +767,6 @@
         </w:rPr>
       </w:pPr>
     </w:p>
-    <w:tbl>
-      <w:tblPr>
-        <w:tblStyle w:val="TableGrid"/>
-        <w:tblW w:w="10483" w:type="dxa"/>
-        <w:tblInd w:w="-567" w:type="dxa"/>
-        <w:tblLook w:val="04A0" w:firstRow="1" w:lastRow="0" w:firstColumn="1" w:lastColumn="0" w:noHBand="0" w:noVBand="1"/>
-      </w:tblPr>
-      <w:tblGrid>
-        <w:gridCol w:w="4792"/>
-        <w:gridCol w:w="2790"/>
-        <w:gridCol w:w="2901"/>
-      </w:tblGrid>
-      <w:tr>
-        <w:trPr>
-          <w:trHeight w:val="739"/>
-        </w:trPr>
-        <w:tc>
-          <w:tcPr>
-            <w:tcW w:w="4792" w:type="dxa"/>
-          </w:tcPr>
-          <w:p>
-            <w:pPr>
-              <w:rPr>
-                <w:b/>
-                <w:bCs/>
-                <w:sz w:val="32"/>
-                <w:szCs w:val="32"/>
-              </w:rPr>
-            </w:pPr>
-            <w:r>
-              <w:rPr>
-                <w:b/>
-                <w:bCs/>
-                <w:sz w:val="32"/>
-                <w:szCs w:val="32"/>
-              </w:rPr>
-              <w:t xml:space="preserve">Title: </w:t>
-            </w:r>
-            <w:r>
-              <w:rPr>
-                <w:b/>
-                <w:bCs/>
-                <w:sz w:val="32"/>
-                <w:szCs w:val="32"/>
-              </w:rPr>
-              <w:t>Admin Profile Management</w:t>
-            </w:r>
-          </w:p>
-        </w:tc>
-        <w:tc>
-          <w:tcPr>
-            <w:tcW w:w="2790" w:type="dxa"/>
-          </w:tcPr>
-          <w:p>
-            <w:pPr>
-              <w:rPr>
-                <w:b/>
-                <w:bCs/>
-                <w:sz w:val="32"/>
-                <w:szCs w:val="32"/>
-              </w:rPr>
-            </w:pPr>
-            <w:r>
-              <w:rPr>
-                <w:b/>
-                <w:bCs/>
-                <w:sz w:val="32"/>
-                <w:szCs w:val="32"/>
-              </w:rPr>
-              <w:t xml:space="preserve">Priority : </w:t>
-            </w:r>
-            <w:r>
-              <w:rPr>
-                <w:b/>
-                <w:bCs/>
-                <w:sz w:val="32"/>
-                <w:szCs w:val="32"/>
-              </w:rPr>
-              <w:t>High</w:t>
-            </w:r>
-          </w:p>
-        </w:tc>
-        <w:tc>
-          <w:tcPr>
-            <w:tcW w:w="2901" w:type="dxa"/>
-          </w:tcPr>
-          <w:p>
-            <w:pPr>
-              <w:rPr>
-                <w:b/>
-                <w:bCs/>
-                <w:sz w:val="32"/>
-                <w:szCs w:val="32"/>
-              </w:rPr>
-            </w:pPr>
-            <w:r>
-              <w:rPr>
-                <w:b/>
-                <w:bCs/>
-                <w:sz w:val="32"/>
-                <w:szCs w:val="32"/>
-              </w:rPr>
-              <w:t>Story Points:  5</w:t>
-            </w:r>
-          </w:p>
-        </w:tc>
-      </w:tr>
-      <w:tr>
-        <w:trPr>
-          <w:trHeight w:val="749"/>
-        </w:trPr>
-        <w:tc>
-          <w:tcPr>
-            <w:tcW w:w="10483" w:type="dxa"/>
-            <w:gridSpan w:val="3"/>
-          </w:tcPr>
-          <w:p>
-            <w:pPr>
-              <w:rPr>
-                <w:b/>
-                <w:bCs/>
-                <w:sz w:val="32"/>
-                <w:szCs w:val="32"/>
-              </w:rPr>
-            </w:pPr>
-            <w:r>
-              <w:rPr>
-                <w:b/>
-                <w:bCs/>
-                <w:sz w:val="32"/>
-                <w:szCs w:val="32"/>
-              </w:rPr>
-              <w:t xml:space="preserve">User Story: </w:t>
-            </w:r>
-          </w:p>
-          <w:p>
-            <w:pPr>
-              <w:rPr>
-                <w:b/>
-                <w:bCs/>
-                <w:sz w:val="32"/>
-                <w:szCs w:val="32"/>
-              </w:rPr>
-            </w:pPr>
-          </w:p>
-        </w:tc>
-      </w:tr>
-      <w:tr>
-        <w:trPr>
-          <w:trHeight w:val="357"/>
-        </w:trPr>
-        <w:tc>
-          <w:tcPr>
-            <w:tcW w:w="10483" w:type="dxa"/>
-            <w:gridSpan w:val="3"/>
-          </w:tcPr>
-          <w:p>
-            <w:pPr>
-              <w:rPr>
-                <w:b/>
-                <w:bCs/>
-                <w:sz w:val="32"/>
-                <w:szCs w:val="32"/>
-              </w:rPr>
-            </w:pPr>
-            <w:r>
-              <w:rPr>
-                <w:b/>
-                <w:bCs/>
-                <w:sz w:val="32"/>
-                <w:szCs w:val="32"/>
-              </w:rPr>
-              <w:t xml:space="preserve">Acceptance Criteria: </w:t>
-            </w:r>
-          </w:p>
-          <w:p>
-            <w:pPr>
-              <w:autoSpaceDE w:val="0"/>
-              <w:autoSpaceDN w:val="0"/>
-              <w:adjustRightInd w:val="0"/>
-              <w:rPr>
-                <w:rFonts w:cstheme="minorHAnsi"/>
-                <w:color w:val="000000"/>
-                <w:sz w:val="28"/>
-              </w:rPr>
-            </w:pPr>
-            <w:r>
-              <w:rPr>
-                <w:rFonts w:cstheme="minorHAnsi"/>
-                <w:b/>
-                <w:bCs/>
-                <w:color w:val="000000"/>
-                <w:sz w:val="28"/>
-              </w:rPr>
-              <w:t xml:space="preserve">Given that </w:t>
-            </w:r>
-          </w:p>
-          <w:p>
-            <w:pPr>
-              <w:autoSpaceDE w:val="0"/>
-              <w:autoSpaceDN w:val="0"/>
-              <w:adjustRightInd w:val="0"/>
-              <w:rPr>
-                <w:rFonts w:ascii="Arial" w:hAnsi="Arial" w:cs="Arial"/>
-                <w:color w:val="000000"/>
-                <w:sz w:val="24"/>
-                <w:szCs w:val="24"/>
-              </w:rPr>
-            </w:pPr>
-            <w:r>
-              <w:rPr>
-                <w:rFonts w:cstheme="minorHAnsi"/>
-                <w:b/>
-                <w:bCs/>
-                <w:color w:val="000000"/>
-                <w:sz w:val="28"/>
-              </w:rPr>
-              <w:lastRenderedPageBreak/>
-              <w:t xml:space="preserve">When </w:t>
-            </w:r>
-          </w:p>
-          <w:p>
-            <w:pPr>
-              <w:rPr>
-                <w:b/>
-                <w:bCs/>
-                <w:sz w:val="32"/>
-                <w:szCs w:val="32"/>
-              </w:rPr>
-            </w:pPr>
-            <w:r>
-              <w:rPr>
-                <w:rFonts w:cstheme="minorHAnsi"/>
-                <w:b/>
-                <w:bCs/>
-                <w:color w:val="000000"/>
-                <w:sz w:val="28"/>
-              </w:rPr>
-              <w:t xml:space="preserve">Then </w:t>
-            </w:r>
-          </w:p>
-          <w:p>
-            <w:pPr>
-              <w:jc w:val="center"/>
-              <w:rPr>
-                <w:b/>
-                <w:bCs/>
-                <w:sz w:val="32"/>
-                <w:szCs w:val="32"/>
-              </w:rPr>
-            </w:pPr>
-          </w:p>
-        </w:tc>
-      </w:tr>
-    </w:tbl>
     <w:p>
       <w:pPr>
         <w:jc w:val="center"/>
@@ -850,29 +802,6 @@
     </w:p>
     <w:p>
       <w:pPr>
-        <w:jc w:val="center"/>
-        <w:rPr>
-          <w:b/>
-          <w:bCs/>
-          <w:sz w:val="32"/>
-          <w:szCs w:val="32"/>
-        </w:rPr>
-      </w:pPr>
-    </w:p>
-    <w:p>
-      <w:pPr>
-        <w:jc w:val="center"/>
-        <w:rPr>
-          <w:b/>
-          <w:bCs/>
-          <w:sz w:val="32"/>
-          <w:szCs w:val="32"/>
-        </w:rPr>
-      </w:pPr>
-    </w:p>
-    <w:p>
-      <w:pPr>
-        <w:jc w:val="center"/>
         <w:rPr>
           <w:b/>
           <w:bCs/>
@@ -892,7 +821,7 @@
 </file>
 
 <file path=word/styles.xml><?xml version="1.0" encoding="utf-8"?>
-<w:styles xmlns:mc="http://schemas.openxmlformats.org/markup-compatibility/2006" xmlns:r="http://schemas.openxmlformats.org/officeDocument/2006/relationships" xmlns:w="http://schemas.openxmlformats.org/wordprocessingml/2006/main" xmlns:w14="http://schemas.microsoft.com/office/word/2010/wordml" xmlns:w15="http://schemas.microsoft.com/office/word/2012/wordml" xmlns:w16cex="http://schemas.microsoft.com/office/word/2018/wordml/cex" xmlns:w16cid="http://schemas.microsoft.com/office/word/2016/wordml/cid" xmlns:w16="http://schemas.microsoft.com/office/word/2018/wordml" xmlns:w16sdtdh="http://schemas.microsoft.com/office/word/2020/wordml/sdtdatahash" xmlns:w16se="http://schemas.microsoft.com/office/word/2015/wordml/symex" mc:Ignorable="w14 w15 w16se w16cid w16 w16cex w16sdtdh">
+<w:styles xmlns:mc="http://schemas.openxmlformats.org/markup-compatibility/2006" xmlns:r="http://schemas.openxmlformats.org/officeDocument/2006/relationships" xmlns:w="http://schemas.openxmlformats.org/wordprocessingml/2006/main" xmlns:w14="http://schemas.microsoft.com/office/word/2010/wordml" xmlns:w15="http://schemas.microsoft.com/office/word/2012/wordml" mc:Ignorable="w14 w15">
   <w:docDefaults>
     <w:rPrDefault>
       <w:rPr>
@@ -908,7 +837,7 @@
       </w:pPr>
     </w:pPrDefault>
   </w:docDefaults>
-  <w:latentStyles w:defLockedState="0" w:defUIPriority="99" w:defSemiHidden="0" w:defUnhideWhenUsed="0" w:defQFormat="0" w:count="376">
+  <w:latentStyles w:defLockedState="0" w:defUIPriority="99" w:defSemiHidden="0" w:defUnhideWhenUsed="0" w:defQFormat="0" w:count="371">
     <w:lsdException w:name="Normal" w:uiPriority="0" w:qFormat="1"/>
     <w:lsdException w:name="heading 1" w:uiPriority="9" w:qFormat="1"/>
     <w:lsdException w:name="heading 2" w:semiHidden="1" w:uiPriority="9" w:unhideWhenUsed="1" w:qFormat="1"/>
@@ -1280,20 +1209,34 @@
     <w:lsdException w:name="List Table 5 Dark Accent 6" w:uiPriority="50"/>
     <w:lsdException w:name="List Table 6 Colorful Accent 6" w:uiPriority="51"/>
     <w:lsdException w:name="List Table 7 Colorful Accent 6" w:uiPriority="52"/>
-    <w:lsdException w:name="Mention" w:semiHidden="1" w:unhideWhenUsed="1"/>
-    <w:lsdException w:name="Smart Hyperlink" w:semiHidden="1" w:unhideWhenUsed="1"/>
-    <w:lsdException w:name="Hashtag" w:semiHidden="1" w:unhideWhenUsed="1"/>
-    <w:lsdException w:name="Unresolved Mention" w:semiHidden="1" w:unhideWhenUsed="1"/>
-    <w:lsdException w:name="Smart Link" w:semiHidden="1" w:unhideWhenUsed="1"/>
   </w:latentStyles>
   <w:style w:type="paragraph" w:default="1" w:styleId="Normal">
     <w:name w:val="Normal"/>
     <w:qFormat/>
   </w:style>
+  <w:style w:type="paragraph" w:styleId="Heading1">
+    <w:name w:val="heading 1"/>
+    <w:basedOn w:val="Normal"/>
+    <w:link w:val="Heading1Char"/>
+    <w:uiPriority w:val="9"/>
+    <w:qFormat/>
+    <w:rsid w:val="00FC4FB0"/>
+    <w:pPr>
+      <w:spacing w:before="100" w:beforeAutospacing="1" w:after="100" w:afterAutospacing="1" w:line="240" w:lineRule="auto"/>
+      <w:outlineLvl w:val="0"/>
+    </w:pPr>
+    <w:rPr>
+      <w:rFonts w:ascii="Times New Roman" w:eastAsia="Times New Roman" w:hAnsi="Times New Roman" w:cs="Times New Roman"/>
+      <w:b/>
+      <w:bCs/>
+      <w:kern w:val="36"/>
+      <w:sz w:val="48"/>
+      <w:szCs w:val="48"/>
+    </w:rPr>
+  </w:style>
   <w:style w:type="character" w:default="1" w:styleId="DefaultParagraphFont">
     <w:name w:val="Default Paragraph Font"/>
     <w:uiPriority w:val="1"/>
-    <w:semiHidden/>
     <w:unhideWhenUsed/>
   </w:style>
   <w:style w:type="table" w:default="1" w:styleId="TableNormal">
@@ -1368,6 +1311,26 @@
       <w:sz w:val="24"/>
       <w:szCs w:val="24"/>
     </w:rPr>
+  </w:style>
+  <w:style w:type="character" w:customStyle="1" w:styleId="Heading1Char">
+    <w:name w:val="Heading 1 Char"/>
+    <w:basedOn w:val="DefaultParagraphFont"/>
+    <w:link w:val="Heading1"/>
+    <w:uiPriority w:val="9"/>
+    <w:rsid w:val="00FC4FB0"/>
+    <w:rPr>
+      <w:rFonts w:ascii="Times New Roman" w:eastAsia="Times New Roman" w:hAnsi="Times New Roman" w:cs="Times New Roman"/>
+      <w:b/>
+      <w:bCs/>
+      <w:kern w:val="36"/>
+      <w:sz w:val="48"/>
+      <w:szCs w:val="48"/>
+    </w:rPr>
+  </w:style>
+  <w:style w:type="character" w:customStyle="1" w:styleId="f1-light">
+    <w:name w:val="f1-light"/>
+    <w:basedOn w:val="DefaultParagraphFont"/>
+    <w:rsid w:val="00FC4FB0"/>
   </w:style>
 </w:styles>
 </file>

</xml_diff>